<commit_message>
added an improved diagram for oauth2 and reference to code
</commit_message>
<xml_diff>
--- a/Docs/CSharpWebProgramming-Notes.docx
+++ b/Docs/CSharpWebProgramming-Notes.docx
@@ -329,10 +329,10 @@
             <v:path o:extrusionok="f" gradientshapeok="t" o:connecttype="rect"/>
             <o:lock v:ext="edit" aspectratio="t"/>
           </v:shapetype>
-          <v:shape id="_x0000_i1025" type="#_x0000_t75" style="width:468.3pt;height:170.1pt" o:ole="">
+          <v:shape id="_x0000_i1025" type="#_x0000_t75" style="width:468.25pt;height:170.15pt" o:ole="">
             <v:imagedata r:id="rId10" o:title=""/>
           </v:shape>
-          <o:OLEObject Type="Embed" ProgID="Word.OpenDocumentText.12" ShapeID="_x0000_i1025" DrawAspect="Content" ObjectID="_1430043866" r:id="rId11"/>
+          <o:OLEObject Type="Embed" ProgID="Word.OpenDocumentText.12" ShapeID="_x0000_i1025" DrawAspect="Content" ObjectID="_1430110367" r:id="rId11"/>
         </w:object>
       </w:r>
     </w:p>
@@ -407,10 +407,10 @@
       </w:pPr>
       <w:r>
         <w:object w:dxaOrig="8640" w:dyaOrig="840" w14:anchorId="211AB322">
-          <v:shape id="_x0000_i1026" type="#_x0000_t75" style="width:6in;height:41.95pt" o:ole="">
+          <v:shape id="_x0000_i1026" type="#_x0000_t75" style="width:6in;height:42.15pt" o:ole="">
             <v:imagedata r:id="rId12" o:title=""/>
           </v:shape>
-          <o:OLEObject Type="Embed" ProgID="Word.Document.12" ShapeID="_x0000_i1026" DrawAspect="Content" ObjectID="_1430043867" r:id="rId13">
+          <o:OLEObject Type="Embed" ProgID="Word.Document.12" ShapeID="_x0000_i1026" DrawAspect="Content" ObjectID="_1430110368" r:id="rId13">
             <o:FieldCodes>\s</o:FieldCodes>
           </o:OLEObject>
         </w:object>
@@ -866,7 +866,7 @@
       <w:bookmarkEnd w:id="5"/>
       <w:r>
         <w:pict w14:anchorId="7DB97D63">
-          <v:shape id="_x0000_i1027" type="#_x0000_t75" style="width:468.3pt;height:128.7pt">
+          <v:shape id="_x0000_i1027" type="#_x0000_t75" style="width:468.25pt;height:128.55pt">
             <v:imagedata r:id="rId16" o:title=""/>
           </v:shape>
         </w:pict>
@@ -954,7 +954,7 @@
       <w:r>
         <w:lastRenderedPageBreak/>
         <w:pict w14:anchorId="500C410A">
-          <v:shape id="_x0000_i1028" type="#_x0000_t75" style="width:468.3pt;height:401.95pt">
+          <v:shape id="_x0000_i1028" type="#_x0000_t75" style="width:468.25pt;height:401.6pt">
             <v:imagedata r:id="rId17" o:title=""/>
           </v:shape>
         </w:pict>
@@ -1168,10 +1168,10 @@
       </w:pPr>
       <w:r>
         <w:object w:dxaOrig="9360" w:dyaOrig="3178" w14:anchorId="5EA8E482">
-          <v:shape id="_x0000_i1029" type="#_x0000_t75" style="width:468.3pt;height:158.75pt" o:ole="">
+          <v:shape id="_x0000_i1029" type="#_x0000_t75" style="width:468.25pt;height:158.95pt" o:ole="">
             <v:imagedata r:id="rId19" o:title=""/>
           </v:shape>
-          <o:OLEObject Type="Embed" ProgID="Word.OpenDocumentText.12" ShapeID="_x0000_i1029" DrawAspect="Content" ObjectID="_1430043868" r:id="rId20"/>
+          <o:OLEObject Type="Embed" ProgID="Word.OpenDocumentText.12" ShapeID="_x0000_i1029" DrawAspect="Content" ObjectID="_1430110369" r:id="rId20"/>
         </w:object>
       </w:r>
     </w:p>
@@ -1440,7 +1440,7 @@
       <w:bookmarkEnd w:id="11"/>
       <w:r>
         <w:pict w14:anchorId="105341A5">
-          <v:shape id="_x0000_i1030" type="#_x0000_t75" style="width:468.3pt;height:545.4pt">
+          <v:shape id="_x0000_i1030" type="#_x0000_t75" style="width:468.25pt;height:545.6pt">
             <v:imagedata r:id="rId21" o:title=""/>
           </v:shape>
         </w:pict>
@@ -1674,10 +1674,10 @@
       </w:pPr>
       <w:r>
         <w:object w:dxaOrig="9360" w:dyaOrig="3782" w14:anchorId="7506096C">
-          <v:shape id="_x0000_i1031" type="#_x0000_t75" style="width:468.3pt;height:189.35pt" o:ole="">
+          <v:shape id="_x0000_i1031" type="#_x0000_t75" style="width:468.25pt;height:189.35pt" o:ole="">
             <v:imagedata r:id="rId22" o:title=""/>
           </v:shape>
-          <o:OLEObject Type="Embed" ProgID="Word.OpenDocumentText.12" ShapeID="_x0000_i1031" DrawAspect="Content" ObjectID="_1430043869" r:id="rId23"/>
+          <o:OLEObject Type="Embed" ProgID="Word.OpenDocumentText.12" ShapeID="_x0000_i1031" DrawAspect="Content" ObjectID="_1430110370" r:id="rId23"/>
         </w:object>
       </w:r>
     </w:p>
@@ -1757,10 +1757,10 @@
       </w:pPr>
       <w:r>
         <w:object w:dxaOrig="9360" w:dyaOrig="4894" w14:anchorId="301B4F6F">
-          <v:shape id="_x0000_i1032" type="#_x0000_t75" style="width:468.3pt;height:244.35pt" o:ole="">
+          <v:shape id="_x0000_i1032" type="#_x0000_t75" style="width:468.25pt;height:244.25pt" o:ole="">
             <v:imagedata r:id="rId24" o:title=""/>
           </v:shape>
-          <o:OLEObject Type="Embed" ProgID="Word.OpenDocumentText.12" ShapeID="_x0000_i1032" DrawAspect="Content" ObjectID="_1430043870" r:id="rId25"/>
+          <o:OLEObject Type="Embed" ProgID="Word.OpenDocumentText.12" ShapeID="_x0000_i1032" DrawAspect="Content" ObjectID="_1430110371" r:id="rId25"/>
         </w:object>
       </w:r>
     </w:p>
@@ -2608,10 +2608,10 @@
       </w:pPr>
       <w:r>
         <w:object w:dxaOrig="9360" w:dyaOrig="8899" w14:anchorId="68C6C66A">
-          <v:shape id="_x0000_i1033" type="#_x0000_t75" style="width:468.3pt;height:445.05pt" o:ole="">
+          <v:shape id="_x0000_i1033" type="#_x0000_t75" style="width:468.25pt;height:444.8pt" o:ole="">
             <v:imagedata r:id="rId27" o:title=""/>
           </v:shape>
-          <o:OLEObject Type="Embed" ProgID="Word.OpenDocumentText.12" ShapeID="_x0000_i1033" DrawAspect="Content" ObjectID="_1430043871" r:id="rId28"/>
+          <o:OLEObject Type="Embed" ProgID="Word.OpenDocumentText.12" ShapeID="_x0000_i1033" DrawAspect="Content" ObjectID="_1430110372" r:id="rId28"/>
         </w:object>
       </w:r>
     </w:p>
@@ -2715,10 +2715,10 @@
       </w:pPr>
       <w:r>
         <w:object w:dxaOrig="9360" w:dyaOrig="1557" w14:anchorId="6E003EFD">
-          <v:shape id="_x0000_i1034" type="#_x0000_t75" style="width:468.3pt;height:77.65pt" o:ole="">
+          <v:shape id="_x0000_i1034" type="#_x0000_t75" style="width:468.25pt;height:77.85pt" o:ole="">
             <v:imagedata r:id="rId29" o:title=""/>
           </v:shape>
-          <o:OLEObject Type="Embed" ProgID="Word.OpenDocumentText.12" ShapeID="_x0000_i1034" DrawAspect="Content" ObjectID="_1430043872" r:id="rId30"/>
+          <o:OLEObject Type="Embed" ProgID="Word.OpenDocumentText.12" ShapeID="_x0000_i1034" DrawAspect="Content" ObjectID="_1430110373" r:id="rId30"/>
         </w:object>
       </w:r>
     </w:p>
@@ -2849,10 +2849,10 @@
           <w:szCs w:val="19"/>
         </w:rPr>
         <w:object w:dxaOrig="9360" w:dyaOrig="2225" w14:anchorId="15A12105">
-          <v:shape id="_x0000_i1035" type="#_x0000_t75" style="width:468.3pt;height:111.7pt" o:ole="">
+          <v:shape id="_x0000_i1035" type="#_x0000_t75" style="width:468.25pt;height:111.45pt" o:ole="">
             <v:imagedata r:id="rId31" o:title=""/>
           </v:shape>
-          <o:OLEObject Type="Embed" ProgID="Word.OpenDocumentText.12" ShapeID="_x0000_i1035" DrawAspect="Content" ObjectID="_1430043873" r:id="rId32"/>
+          <o:OLEObject Type="Embed" ProgID="Word.OpenDocumentText.12" ShapeID="_x0000_i1035" DrawAspect="Content" ObjectID="_1430110374" r:id="rId32"/>
         </w:object>
       </w:r>
     </w:p>
@@ -2932,10 +2932,10 @@
       </w:pPr>
       <w:r>
         <w:object w:dxaOrig="9360" w:dyaOrig="2447" w14:anchorId="2BB7D550">
-          <v:shape id="_x0000_i1036" type="#_x0000_t75" style="width:468.3pt;height:121.9pt" o:ole="">
+          <v:shape id="_x0000_i1036" type="#_x0000_t75" style="width:468.25pt;height:121.6pt" o:ole="">
             <v:imagedata r:id="rId33" o:title=""/>
           </v:shape>
-          <o:OLEObject Type="Embed" ProgID="Word.OpenDocumentText.12" ShapeID="_x0000_i1036" DrawAspect="Content" ObjectID="_1430043874" r:id="rId34"/>
+          <o:OLEObject Type="Embed" ProgID="Word.OpenDocumentText.12" ShapeID="_x0000_i1036" DrawAspect="Content" ObjectID="_1430110375" r:id="rId34"/>
         </w:object>
       </w:r>
     </w:p>
@@ -3150,10 +3150,10 @@
     <w:p>
       <w:r>
         <w:object w:dxaOrig="9360" w:dyaOrig="10901" w14:anchorId="781006E7">
-          <v:shape id="_x0000_i1037" type="#_x0000_t75" style="width:468.3pt;height:544.8pt" o:ole="">
+          <v:shape id="_x0000_i1037" type="#_x0000_t75" style="width:468.25pt;height:545.05pt" o:ole="">
             <v:imagedata r:id="rId35" o:title=""/>
           </v:shape>
-          <o:OLEObject Type="Embed" ProgID="Word.OpenDocumentText.12" ShapeID="_x0000_i1037" DrawAspect="Content" ObjectID="_1430043875" r:id="rId36"/>
+          <o:OLEObject Type="Embed" ProgID="Word.OpenDocumentText.12" ShapeID="_x0000_i1037" DrawAspect="Content" ObjectID="_1430110376" r:id="rId36"/>
         </w:object>
       </w:r>
     </w:p>
@@ -3245,10 +3245,10 @@
     <w:p>
       <w:r>
         <w:object w:dxaOrig="9360" w:dyaOrig="4698" w14:anchorId="08B748E6">
-          <v:shape id="_x0000_i1038" type="#_x0000_t75" style="width:468.3pt;height:234.7pt" o:ole="">
+          <v:shape id="_x0000_i1038" type="#_x0000_t75" style="width:468.25pt;height:234.65pt" o:ole="">
             <v:imagedata r:id="rId37" o:title=""/>
           </v:shape>
-          <o:OLEObject Type="Embed" ProgID="Word.OpenDocumentText.12" ShapeID="_x0000_i1038" DrawAspect="Content" ObjectID="_1430043876" r:id="rId38"/>
+          <o:OLEObject Type="Embed" ProgID="Word.OpenDocumentText.12" ShapeID="_x0000_i1038" DrawAspect="Content" ObjectID="_1430110377" r:id="rId38"/>
         </w:object>
       </w:r>
     </w:p>
@@ -3284,10 +3284,10 @@
     <w:p>
       <w:r>
         <w:object w:dxaOrig="9360" w:dyaOrig="2225" w14:anchorId="42CECF68">
-          <v:shape id="_x0000_i1039" type="#_x0000_t75" style="width:468.3pt;height:111.7pt" o:ole="">
+          <v:shape id="_x0000_i1039" type="#_x0000_t75" style="width:468.25pt;height:111.45pt" o:ole="">
             <v:imagedata r:id="rId39" o:title=""/>
           </v:shape>
-          <o:OLEObject Type="Embed" ProgID="Word.OpenDocumentText.12" ShapeID="_x0000_i1039" DrawAspect="Content" ObjectID="_1430043877" r:id="rId40"/>
+          <o:OLEObject Type="Embed" ProgID="Word.OpenDocumentText.12" ShapeID="_x0000_i1039" DrawAspect="Content" ObjectID="_1430110378" r:id="rId40"/>
         </w:object>
       </w:r>
     </w:p>
@@ -3301,10 +3301,10 @@
     <w:p>
       <w:r>
         <w:object w:dxaOrig="9360" w:dyaOrig="2225" w14:anchorId="14337C85">
-          <v:shape id="_x0000_i1040" type="#_x0000_t75" style="width:468.3pt;height:111.7pt" o:ole="">
+          <v:shape id="_x0000_i1040" type="#_x0000_t75" style="width:468.25pt;height:111.45pt" o:ole="">
             <v:imagedata r:id="rId41" o:title=""/>
           </v:shape>
-          <o:OLEObject Type="Embed" ProgID="Word.OpenDocumentText.12" ShapeID="_x0000_i1040" DrawAspect="Content" ObjectID="_1430043878" r:id="rId42"/>
+          <o:OLEObject Type="Embed" ProgID="Word.OpenDocumentText.12" ShapeID="_x0000_i1040" DrawAspect="Content" ObjectID="_1430110379" r:id="rId42"/>
         </w:object>
       </w:r>
     </w:p>
@@ -3347,10 +3347,10 @@
     <w:p>
       <w:r>
         <w:object w:dxaOrig="9360" w:dyaOrig="1335" w14:anchorId="313672B9">
-          <v:shape id="_x0000_i1041" type="#_x0000_t75" style="width:468.3pt;height:66.9pt" o:ole="">
+          <v:shape id="_x0000_i1041" type="#_x0000_t75" style="width:468.25pt;height:66.65pt" o:ole="">
             <v:imagedata r:id="rId43" o:title=""/>
           </v:shape>
-          <o:OLEObject Type="Embed" ProgID="Word.OpenDocumentText.12" ShapeID="_x0000_i1041" DrawAspect="Content" ObjectID="_1430043879" r:id="rId44"/>
+          <o:OLEObject Type="Embed" ProgID="Word.OpenDocumentText.12" ShapeID="_x0000_i1041" DrawAspect="Content" ObjectID="_1430110380" r:id="rId44"/>
         </w:object>
       </w:r>
     </w:p>
@@ -3409,10 +3409,10 @@
     <w:p>
       <w:r>
         <w:object w:dxaOrig="9360" w:dyaOrig="1557" w14:anchorId="2811D6F1">
-          <v:shape id="_x0000_i1042" type="#_x0000_t75" style="width:468.3pt;height:77.65pt" o:ole="">
+          <v:shape id="_x0000_i1042" type="#_x0000_t75" style="width:468.25pt;height:77.85pt" o:ole="">
             <v:imagedata r:id="rId45" o:title=""/>
           </v:shape>
-          <o:OLEObject Type="Embed" ProgID="Word.OpenDocumentText.12" ShapeID="_x0000_i1042" DrawAspect="Content" ObjectID="_1430043880" r:id="rId46"/>
+          <o:OLEObject Type="Embed" ProgID="Word.OpenDocumentText.12" ShapeID="_x0000_i1042" DrawAspect="Content" ObjectID="_1430110381" r:id="rId46"/>
         </w:object>
       </w:r>
     </w:p>
@@ -3485,10 +3485,10 @@
     <w:p>
       <w:r>
         <w:object w:dxaOrig="9360" w:dyaOrig="8899" w14:anchorId="0077AD11">
-          <v:shape id="_x0000_i1043" type="#_x0000_t75" style="width:468.3pt;height:445.05pt" o:ole="">
+          <v:shape id="_x0000_i1043" type="#_x0000_t75" style="width:468.25pt;height:444.8pt" o:ole="">
             <v:imagedata r:id="rId47" o:title=""/>
           </v:shape>
-          <o:OLEObject Type="Embed" ProgID="Word.OpenDocumentText.12" ShapeID="_x0000_i1043" DrawAspect="Content" ObjectID="_1430043881" r:id="rId48"/>
+          <o:OLEObject Type="Embed" ProgID="Word.OpenDocumentText.12" ShapeID="_x0000_i1043" DrawAspect="Content" ObjectID="_1430110382" r:id="rId48"/>
         </w:object>
       </w:r>
     </w:p>
@@ -3767,10 +3767,10 @@
       </w:pPr>
       <w:r>
         <w:object w:dxaOrig="9360" w:dyaOrig="222" w14:anchorId="077EB240">
-          <v:shape id="_x0000_i1045" type="#_x0000_t75" style="width:468.3pt;height:11.35pt" o:ole="">
+          <v:shape id="_x0000_i1044" type="#_x0000_t75" style="width:468.25pt;height:11.2pt" o:ole="">
             <v:imagedata r:id="rId51" o:title=""/>
           </v:shape>
-          <o:OLEObject Type="Embed" ProgID="Word.OpenDocumentText.12" ShapeID="_x0000_i1045" DrawAspect="Content" ObjectID="_1430043882" r:id="rId52"/>
+          <o:OLEObject Type="Embed" ProgID="Word.OpenDocumentText.12" ShapeID="_x0000_i1044" DrawAspect="Content" ObjectID="_1430110383" r:id="rId52"/>
         </w:object>
       </w:r>
     </w:p>
@@ -4438,10 +4438,10 @@
     <w:p>
       <w:r>
         <w:object w:dxaOrig="9360" w:dyaOrig="5784" w14:anchorId="38B501E1">
-          <v:shape id="_x0000_i1044" type="#_x0000_t75" style="width:468.3pt;height:289.15pt" o:ole="">
+          <v:shape id="_x0000_i1045" type="#_x0000_t75" style="width:468.25pt;height:289.05pt" o:ole="">
             <v:imagedata r:id="rId59" o:title=""/>
           </v:shape>
-          <o:OLEObject Type="Embed" ProgID="Word.OpenDocumentText.12" ShapeID="_x0000_i1044" DrawAspect="Content" ObjectID="_1430043883" r:id="rId60"/>
+          <o:OLEObject Type="Embed" ProgID="Word.OpenDocumentText.12" ShapeID="_x0000_i1045" DrawAspect="Content" ObjectID="_1430110384" r:id="rId60"/>
         </w:object>
       </w:r>
     </w:p>
@@ -4583,8 +4583,6 @@
       <w:pPr>
         <w:pStyle w:val="Heading2"/>
       </w:pPr>
-      <w:bookmarkStart w:id="37" w:name="_GoBack"/>
-      <w:bookmarkEnd w:id="37"/>
       <w:r>
         <w:t>To edit the new database:</w:t>
       </w:r>
@@ -4690,15 +4688,15 @@
         <w:t>For instance for our example you will need one table to hold the numbers that we will be entering from the web.</w:t>
       </w:r>
     </w:p>
-    <w:bookmarkStart w:id="38" w:name="_MON_1430024919"/>
-    <w:bookmarkEnd w:id="38"/>
+    <w:bookmarkStart w:id="37" w:name="_MON_1430024919"/>
+    <w:bookmarkEnd w:id="37"/>
     <w:p>
       <w:r>
         <w:object w:dxaOrig="9360" w:dyaOrig="1018" w14:anchorId="1101989D">
-          <v:shape id="_x0000_i1046" type="#_x0000_t75" style="width:468.3pt;height:51pt" o:ole="">
+          <v:shape id="_x0000_i1046" type="#_x0000_t75" style="width:468.25pt;height:51.2pt" o:ole="">
             <v:imagedata r:id="rId61" o:title=""/>
           </v:shape>
-          <o:OLEObject Type="Embed" ProgID="Word.OpenDocumentText.12" ShapeID="_x0000_i1046" DrawAspect="Content" ObjectID="_1430043884" r:id="rId62"/>
+          <o:OLEObject Type="Embed" ProgID="Word.OpenDocumentText.12" ShapeID="_x0000_i1046" DrawAspect="Content" ObjectID="_1430110385" r:id="rId62"/>
         </w:object>
       </w:r>
     </w:p>
@@ -5007,15 +5005,15 @@
         <w:t xml:space="preserve"> you can do the following:</w:t>
       </w:r>
     </w:p>
-    <w:bookmarkStart w:id="39" w:name="_MON_1430026758"/>
-    <w:bookmarkEnd w:id="39"/>
+    <w:bookmarkStart w:id="38" w:name="_MON_1430026758"/>
+    <w:bookmarkEnd w:id="38"/>
     <w:p>
       <w:r>
         <w:object w:dxaOrig="9360" w:dyaOrig="2225" w14:anchorId="44083E50">
-          <v:shape id="_x0000_i1047" type="#_x0000_t75" style="width:468.3pt;height:111.1pt" o:ole="">
+          <v:shape id="_x0000_i1047" type="#_x0000_t75" style="width:468.25pt;height:110.95pt" o:ole="">
             <v:imagedata r:id="rId63" o:title=""/>
           </v:shape>
-          <o:OLEObject Type="Embed" ProgID="Word.OpenDocumentText.12" ShapeID="_x0000_i1047" DrawAspect="Content" ObjectID="_1430043885" r:id="rId64"/>
+          <o:OLEObject Type="Embed" ProgID="Word.OpenDocumentText.12" ShapeID="_x0000_i1047" DrawAspect="Content" ObjectID="_1430110386" r:id="rId64"/>
         </w:object>
       </w:r>
     </w:p>
@@ -5032,15 +5030,15 @@
         <w:t xml:space="preserve"> like this:</w:t>
       </w:r>
     </w:p>
-    <w:bookmarkStart w:id="40" w:name="_MON_1430027041"/>
-    <w:bookmarkEnd w:id="40"/>
+    <w:bookmarkStart w:id="39" w:name="_MON_1430027041"/>
+    <w:bookmarkEnd w:id="39"/>
     <w:p>
       <w:r>
         <w:object w:dxaOrig="9360" w:dyaOrig="667" w14:anchorId="55C9A17C">
-          <v:shape id="_x0000_i1048" type="#_x0000_t75" style="width:468.3pt;height:33.45pt" o:ole="">
+          <v:shape id="_x0000_i1048" type="#_x0000_t75" style="width:468.25pt;height:33.6pt" o:ole="">
             <v:imagedata r:id="rId65" o:title=""/>
           </v:shape>
-          <o:OLEObject Type="Embed" ProgID="Word.OpenDocumentText.12" ShapeID="_x0000_i1048" DrawAspect="Content" ObjectID="_1430043886" r:id="rId66"/>
+          <o:OLEObject Type="Embed" ProgID="Word.OpenDocumentText.12" ShapeID="_x0000_i1048" DrawAspect="Content" ObjectID="_1430110387" r:id="rId66"/>
         </w:object>
       </w:r>
     </w:p>
@@ -5147,10 +5145,10 @@
         </w:rPr>
         <w:lastRenderedPageBreak/>
         <w:drawing>
-          <wp:inline distT="0" distB="0" distL="0" distR="0" wp14:anchorId="58179F38" wp14:editId="14880F73">
-            <wp:extent cx="5943600" cy="2585085"/>
-            <wp:effectExtent l="0" t="0" r="0" b="5715"/>
-            <wp:docPr id="4" name="Picture 4"/>
+          <wp:inline distT="0" distB="0" distL="0" distR="0" wp14:anchorId="62B02BBA" wp14:editId="257CE52C">
+            <wp:extent cx="5943600" cy="2136775"/>
+            <wp:effectExtent l="0" t="0" r="0" b="0"/>
+            <wp:docPr id="6" name="Picture 6"/>
             <wp:cNvGraphicFramePr>
               <a:graphicFrameLocks xmlns:a="http://schemas.openxmlformats.org/drawingml/2006/main" noChangeAspect="1"/>
             </wp:cNvGraphicFramePr>
@@ -5176,7 +5174,7 @@
                   <pic:spPr>
                     <a:xfrm>
                       <a:off x="0" y="0"/>
-                      <a:ext cx="5943600" cy="2585085"/>
+                      <a:ext cx="5943600" cy="2136775"/>
                     </a:xfrm>
                     <a:prstGeom prst="rect">
                       <a:avLst/>
@@ -5191,7 +5189,46 @@
     </w:p>
     <w:p>
       <w:r>
-        <w:t>It works over https: using Google’s certificate so that no information leaks out except for the code, which you need to combine with your secret to access the user info, which is protected by https.</w:t>
+        <w:t>Oauth2</w:t>
+      </w:r>
+      <w:r>
+        <w:t xml:space="preserve"> works over https: using Google’s certificate so that no information leaks out except for the code, which you need to combine with your secret to access the user info, which is protected by https.</w:t>
+      </w:r>
+      <w:r>
+        <w:t xml:space="preserve"> There is a code example of </w:t>
+      </w:r>
+      <w:r>
+        <w:t xml:space="preserve">this flow at </w:t>
+      </w:r>
+      <w:r>
+        <w:t>https://github.com/rhildred/csharpexamples/tree/master/federatedLogin</w:t>
+      </w:r>
+      <w:r>
+        <w:t xml:space="preserve">. With the code in these examples it is possible to make almost anything, but by their nature these examples are short. The next example pulls the federated login together with the image upload and </w:t>
+      </w:r>
+      <w:proofErr w:type="spellStart"/>
+      <w:r>
+        <w:t>javascript</w:t>
+      </w:r>
+      <w:proofErr w:type="spellEnd"/>
+      <w:r>
+        <w:t xml:space="preserve"> to edit </w:t>
+      </w:r>
+      <w:proofErr w:type="spellStart"/>
+      <w:r>
+        <w:t>wikitext</w:t>
+      </w:r>
+      <w:proofErr w:type="spellEnd"/>
+      <w:r>
+        <w:t xml:space="preserve"> to make a simple </w:t>
+      </w:r>
+      <w:r>
+        <w:t xml:space="preserve">(as possible) </w:t>
+      </w:r>
+      <w:bookmarkStart w:id="40" w:name="_GoBack"/>
+      <w:bookmarkEnd w:id="40"/>
+      <w:r>
+        <w:t>blogging page for a website.</w:t>
       </w:r>
     </w:p>
     <w:p>
@@ -5213,7 +5250,15 @@
         <w:t xml:space="preserve">seems like a nice way to introduce the remaining </w:t>
       </w:r>
       <w:r>
-        <w:t xml:space="preserve">more advanced </w:t>
+        <w:t xml:space="preserve">more </w:t>
+      </w:r>
+      <w:proofErr w:type="gramStart"/>
+      <w:r>
+        <w:t>advanced</w:t>
+      </w:r>
+      <w:proofErr w:type="gramEnd"/>
+      <w:r>
+        <w:t xml:space="preserve"> </w:t>
       </w:r>
       <w:r>
         <w:t xml:space="preserve">techniques </w:t>
@@ -7810,7 +7855,7 @@
 </file>
 
 <file path=customXml/itemProps1.xml><?xml version="1.0" encoding="utf-8"?>
-<ds:datastoreItem xmlns:ds="http://schemas.openxmlformats.org/officeDocument/2006/customXml" ds:itemID="{51AB8AF5-EB21-45C0-9AFF-262C0A0AE36B}">
+<ds:datastoreItem xmlns:ds="http://schemas.openxmlformats.org/officeDocument/2006/customXml" ds:itemID="{6655A080-E28B-424C-967E-D4BBB42DE4A3}">
   <ds:schemaRefs>
     <ds:schemaRef ds:uri="http://schemas.openxmlformats.org/officeDocument/2006/bibliography"/>
   </ds:schemaRefs>

</xml_diff>

<commit_message>
added notes about updating project
</commit_message>
<xml_diff>
--- a/Docs/CSharpWebProgramming-Notes.docx
+++ b/Docs/CSharpWebProgramming-Notes.docx
@@ -332,7 +332,7 @@
           <v:shape id="_x0000_i1025" type="#_x0000_t75" style="width:468.25pt;height:170.15pt" o:ole="">
             <v:imagedata r:id="rId10" o:title=""/>
           </v:shape>
-          <o:OLEObject Type="Embed" ProgID="Word.OpenDocumentText.12" ShapeID="_x0000_i1025" DrawAspect="Content" ObjectID="_1430110367" r:id="rId11"/>
+          <o:OLEObject Type="Embed" ProgID="Word.OpenDocumentText.12" ShapeID="_x0000_i1025" DrawAspect="Content" ObjectID="_1430125038" r:id="rId11"/>
         </w:object>
       </w:r>
     </w:p>
@@ -344,27 +344,14 @@
       <w:r>
         <w:t xml:space="preserve">Figure </w:t>
       </w:r>
-      <w:r>
-        <w:fldChar w:fldCharType="begin"/>
-      </w:r>
-      <w:r>
-        <w:instrText xml:space="preserve"> SEQ Figure \* ARABIC </w:instrText>
-      </w:r>
-      <w:r>
-        <w:fldChar w:fldCharType="separate"/>
-      </w:r>
-      <w:r>
-        <w:rPr>
-          <w:noProof/>
-        </w:rPr>
-        <w:t>1</w:t>
-      </w:r>
-      <w:r>
-        <w:rPr>
-          <w:noProof/>
-        </w:rPr>
-        <w:fldChar w:fldCharType="end"/>
-      </w:r>
+      <w:fldSimple w:instr=" SEQ Figure \* ARABIC ">
+        <w:r>
+          <w:rPr>
+            <w:noProof/>
+          </w:rPr>
+          <w:t>1</w:t>
+        </w:r>
+      </w:fldSimple>
       <w:bookmarkEnd w:id="1"/>
     </w:p>
     <w:p>
@@ -410,7 +397,7 @@
           <v:shape id="_x0000_i1026" type="#_x0000_t75" style="width:6in;height:42.15pt" o:ole="">
             <v:imagedata r:id="rId12" o:title=""/>
           </v:shape>
-          <o:OLEObject Type="Embed" ProgID="Word.Document.12" ShapeID="_x0000_i1026" DrawAspect="Content" ObjectID="_1430110368" r:id="rId13">
+          <o:OLEObject Type="Embed" ProgID="Word.Document.12" ShapeID="_x0000_i1026" DrawAspect="Content" ObjectID="_1430125039" r:id="rId13">
             <o:FieldCodes>\s</o:FieldCodes>
           </o:OLEObject>
         </w:object>
@@ -424,27 +411,14 @@
       <w:r>
         <w:t xml:space="preserve">Figure </w:t>
       </w:r>
-      <w:r>
-        <w:fldChar w:fldCharType="begin"/>
-      </w:r>
-      <w:r>
-        <w:instrText xml:space="preserve"> SEQ Figure \* ARABIC </w:instrText>
-      </w:r>
-      <w:r>
-        <w:fldChar w:fldCharType="separate"/>
-      </w:r>
-      <w:r>
-        <w:rPr>
-          <w:noProof/>
-        </w:rPr>
-        <w:t>2</w:t>
-      </w:r>
-      <w:r>
-        <w:rPr>
-          <w:noProof/>
-        </w:rPr>
-        <w:fldChar w:fldCharType="end"/>
-      </w:r>
+      <w:fldSimple w:instr=" SEQ Figure \* ARABIC ">
+        <w:r>
+          <w:rPr>
+            <w:noProof/>
+          </w:rPr>
+          <w:t>2</w:t>
+        </w:r>
+      </w:fldSimple>
       <w:bookmarkEnd w:id="3"/>
     </w:p>
     <w:p>
@@ -569,7 +543,7 @@
       <w:r>
         <w:rPr>
           <w:noProof/>
-          <w:lang w:val="en-US"/>
+          <w:lang w:eastAsia="en-CA"/>
         </w:rPr>
         <w:drawing>
           <wp:inline distT="0" distB="0" distL="0" distR="0" wp14:anchorId="29ABC656" wp14:editId="085EA9E8">
@@ -628,27 +602,14 @@
       <w:r>
         <w:t xml:space="preserve">Figure </w:t>
       </w:r>
-      <w:r>
-        <w:fldChar w:fldCharType="begin"/>
-      </w:r>
-      <w:r>
-        <w:instrText xml:space="preserve"> SEQ Figure \* ARABIC </w:instrText>
-      </w:r>
-      <w:r>
-        <w:fldChar w:fldCharType="separate"/>
-      </w:r>
-      <w:r>
-        <w:rPr>
-          <w:noProof/>
-        </w:rPr>
-        <w:t>3</w:t>
-      </w:r>
-      <w:r>
-        <w:rPr>
-          <w:noProof/>
-        </w:rPr>
-        <w:fldChar w:fldCharType="end"/>
-      </w:r>
+      <w:fldSimple w:instr=" SEQ Figure \* ARABIC ">
+        <w:r>
+          <w:rPr>
+            <w:noProof/>
+          </w:rPr>
+          <w:t>3</w:t>
+        </w:r>
+      </w:fldSimple>
     </w:p>
     <w:p>
       <w:pPr>
@@ -732,7 +693,7 @@
       <w:r>
         <w:rPr>
           <w:noProof/>
-          <w:lang w:val="en-US"/>
+          <w:lang w:eastAsia="en-CA"/>
         </w:rPr>
         <w:drawing>
           <wp:inline distT="0" distB="0" distL="0" distR="0" wp14:anchorId="1856D587" wp14:editId="564A5C08">
@@ -792,27 +753,14 @@
       <w:r>
         <w:t xml:space="preserve">Figure </w:t>
       </w:r>
-      <w:r>
-        <w:fldChar w:fldCharType="begin"/>
-      </w:r>
-      <w:r>
-        <w:instrText xml:space="preserve"> SEQ Figure \* ARABIC </w:instrText>
-      </w:r>
-      <w:r>
-        <w:fldChar w:fldCharType="separate"/>
-      </w:r>
-      <w:r>
-        <w:rPr>
-          <w:noProof/>
-        </w:rPr>
-        <w:t>4</w:t>
-      </w:r>
-      <w:r>
-        <w:rPr>
-          <w:noProof/>
-        </w:rPr>
-        <w:fldChar w:fldCharType="end"/>
-      </w:r>
+      <w:fldSimple w:instr=" SEQ Figure \* ARABIC ">
+        <w:r>
+          <w:rPr>
+            <w:noProof/>
+          </w:rPr>
+          <w:t>4</w:t>
+        </w:r>
+      </w:fldSimple>
       <w:r>
         <w:rPr>
           <w:rStyle w:val="EndnoteReference"/>
@@ -879,27 +827,14 @@
       <w:r>
         <w:t xml:space="preserve">Figure </w:t>
       </w:r>
-      <w:r>
-        <w:fldChar w:fldCharType="begin"/>
-      </w:r>
-      <w:r>
-        <w:instrText xml:space="preserve"> SEQ Figure \* ARABIC </w:instrText>
-      </w:r>
-      <w:r>
-        <w:fldChar w:fldCharType="separate"/>
-      </w:r>
-      <w:r>
-        <w:rPr>
-          <w:noProof/>
-        </w:rPr>
-        <w:t>5</w:t>
-      </w:r>
-      <w:r>
-        <w:rPr>
-          <w:noProof/>
-        </w:rPr>
-        <w:fldChar w:fldCharType="end"/>
-      </w:r>
+      <w:fldSimple w:instr=" SEQ Figure \* ARABIC ">
+        <w:r>
+          <w:rPr>
+            <w:noProof/>
+          </w:rPr>
+          <w:t>5</w:t>
+        </w:r>
+      </w:fldSimple>
     </w:p>
     <w:p>
       <w:r>
@@ -968,93 +903,80 @@
       <w:r>
         <w:t xml:space="preserve">Figure </w:t>
       </w:r>
+      <w:fldSimple w:instr=" SEQ Figure \* ARABIC ">
+        <w:r>
+          <w:rPr>
+            <w:noProof/>
+          </w:rPr>
+          <w:t>6</w:t>
+        </w:r>
+      </w:fldSimple>
+      <w:bookmarkEnd w:id="7"/>
+    </w:p>
+    <w:p>
+      <w:r>
+        <w:t>The World Wide Web is built on these requests and responses. When the browser has rendered the form described in the html that is the body of the</w:t>
+      </w:r>
+      <w:r>
+        <w:t xml:space="preserve"> response in </w:t>
+      </w:r>
       <w:r>
         <w:fldChar w:fldCharType="begin"/>
       </w:r>
       <w:r>
-        <w:instrText xml:space="preserve"> SEQ Figure \* ARABIC </w:instrText>
+        <w:instrText xml:space="preserve"> REF _Ref228809912 \h </w:instrText>
       </w:r>
       <w:r>
         <w:fldChar w:fldCharType="separate"/>
       </w:r>
       <w:r>
+        <w:t xml:space="preserve">Figure </w:t>
+      </w:r>
+      <w:r>
         <w:rPr>
           <w:noProof/>
         </w:rPr>
+        <w:t>5</w:t>
+      </w:r>
+      <w:r>
+        <w:fldChar w:fldCharType="end"/>
+      </w:r>
+      <w:r>
+        <w:t xml:space="preserve"> it will look something like the image in </w:t>
+      </w:r>
+      <w:r>
+        <w:fldChar w:fldCharType="begin"/>
+      </w:r>
+      <w:r>
+        <w:instrText xml:space="preserve"> REF _Ref228809961 \h </w:instrText>
+      </w:r>
+      <w:r>
+        <w:fldChar w:fldCharType="separate"/>
+      </w:r>
+      <w:r>
+        <w:t xml:space="preserve">Figure </w:t>
+      </w:r>
+      <w:r>
+        <w:rPr>
+          <w:noProof/>
+        </w:rPr>
         <w:t>6</w:t>
       </w:r>
       <w:r>
+        <w:fldChar w:fldCharType="end"/>
+      </w:r>
+      <w:r>
+        <w:t>.</w:t>
+      </w:r>
+    </w:p>
+    <w:p>
+      <w:pPr>
+        <w:keepNext/>
+      </w:pPr>
+      <w:r>
         <w:rPr>
           <w:noProof/>
-        </w:rPr>
-        <w:fldChar w:fldCharType="end"/>
-      </w:r>
-      <w:bookmarkEnd w:id="7"/>
-    </w:p>
-    <w:p>
-      <w:r>
-        <w:t>The World Wide Web is built on these requests and responses. When the browser has rendered the form described in the html that is the body of the</w:t>
-      </w:r>
-      <w:r>
-        <w:t xml:space="preserve"> response in </w:t>
-      </w:r>
-      <w:r>
-        <w:fldChar w:fldCharType="begin"/>
-      </w:r>
-      <w:r>
-        <w:instrText xml:space="preserve"> REF _Ref228809912 \h </w:instrText>
-      </w:r>
-      <w:r>
-        <w:fldChar w:fldCharType="separate"/>
-      </w:r>
-      <w:r>
-        <w:t xml:space="preserve">Figure </w:t>
-      </w:r>
-      <w:r>
-        <w:rPr>
-          <w:noProof/>
-        </w:rPr>
-        <w:t>5</w:t>
-      </w:r>
-      <w:r>
-        <w:fldChar w:fldCharType="end"/>
-      </w:r>
-      <w:r>
-        <w:t xml:space="preserve"> it will look something like the image in </w:t>
-      </w:r>
-      <w:r>
-        <w:fldChar w:fldCharType="begin"/>
-      </w:r>
-      <w:r>
-        <w:instrText xml:space="preserve"> REF _Ref228809961 \h </w:instrText>
-      </w:r>
-      <w:r>
-        <w:fldChar w:fldCharType="separate"/>
-      </w:r>
-      <w:r>
-        <w:t xml:space="preserve">Figure </w:t>
-      </w:r>
-      <w:r>
-        <w:rPr>
-          <w:noProof/>
-        </w:rPr>
-        <w:t>6</w:t>
-      </w:r>
-      <w:r>
-        <w:fldChar w:fldCharType="end"/>
-      </w:r>
-      <w:r>
-        <w:t>.</w:t>
-      </w:r>
-    </w:p>
-    <w:p>
-      <w:pPr>
-        <w:keepNext/>
-      </w:pPr>
-      <w:r>
-        <w:rPr>
-          <w:noProof/>
-          <w:lang w:val="en-US"/>
+          <w:lang w:eastAsia="en-CA"/>
         </w:rPr>
         <w:lastRenderedPageBreak/>
         <w:drawing>
@@ -1102,27 +1024,14 @@
       <w:r>
         <w:t xml:space="preserve">Figure </w:t>
       </w:r>
-      <w:r>
-        <w:fldChar w:fldCharType="begin"/>
-      </w:r>
-      <w:r>
-        <w:instrText xml:space="preserve"> SEQ Figure \* ARABIC </w:instrText>
-      </w:r>
-      <w:r>
-        <w:fldChar w:fldCharType="separate"/>
-      </w:r>
-      <w:r>
-        <w:rPr>
-          <w:noProof/>
-        </w:rPr>
-        <w:t>7</w:t>
-      </w:r>
-      <w:r>
-        <w:rPr>
-          <w:noProof/>
-        </w:rPr>
-        <w:fldChar w:fldCharType="end"/>
-      </w:r>
+      <w:fldSimple w:instr=" SEQ Figure \* ARABIC ">
+        <w:r>
+          <w:rPr>
+            <w:noProof/>
+          </w:rPr>
+          <w:t>7</w:t>
+        </w:r>
+      </w:fldSimple>
       <w:bookmarkEnd w:id="8"/>
     </w:p>
     <w:p>
@@ -1171,7 +1080,7 @@
           <v:shape id="_x0000_i1029" type="#_x0000_t75" style="width:468.25pt;height:158.95pt" o:ole="">
             <v:imagedata r:id="rId19" o:title=""/>
           </v:shape>
-          <o:OLEObject Type="Embed" ProgID="Word.OpenDocumentText.12" ShapeID="_x0000_i1029" DrawAspect="Content" ObjectID="_1430110369" r:id="rId20"/>
+          <o:OLEObject Type="Embed" ProgID="Word.OpenDocumentText.12" ShapeID="_x0000_i1029" DrawAspect="Content" ObjectID="_1430125040" r:id="rId20"/>
         </w:object>
       </w:r>
     </w:p>
@@ -1183,27 +1092,14 @@
       <w:r>
         <w:t xml:space="preserve">Figure </w:t>
       </w:r>
-      <w:r>
-        <w:fldChar w:fldCharType="begin"/>
-      </w:r>
-      <w:r>
-        <w:instrText xml:space="preserve"> SEQ Figure \* ARABIC </w:instrText>
-      </w:r>
-      <w:r>
-        <w:fldChar w:fldCharType="separate"/>
-      </w:r>
-      <w:r>
-        <w:rPr>
-          <w:noProof/>
-        </w:rPr>
-        <w:t>8</w:t>
-      </w:r>
-      <w:r>
-        <w:rPr>
-          <w:noProof/>
-        </w:rPr>
-        <w:fldChar w:fldCharType="end"/>
-      </w:r>
+      <w:fldSimple w:instr=" SEQ Figure \* ARABIC ">
+        <w:r>
+          <w:rPr>
+            <w:noProof/>
+          </w:rPr>
+          <w:t>8</w:t>
+        </w:r>
+      </w:fldSimple>
       <w:bookmarkEnd w:id="10"/>
     </w:p>
     <w:p>
@@ -1454,27 +1350,14 @@
       <w:r>
         <w:t xml:space="preserve">Figure </w:t>
       </w:r>
-      <w:r>
-        <w:fldChar w:fldCharType="begin"/>
-      </w:r>
-      <w:r>
-        <w:instrText xml:space="preserve"> SEQ Figure \* ARABIC </w:instrText>
-      </w:r>
-      <w:r>
-        <w:fldChar w:fldCharType="separate"/>
-      </w:r>
-      <w:r>
-        <w:rPr>
-          <w:noProof/>
-        </w:rPr>
-        <w:t>9</w:t>
-      </w:r>
-      <w:r>
-        <w:rPr>
-          <w:noProof/>
-        </w:rPr>
-        <w:fldChar w:fldCharType="end"/>
-      </w:r>
+      <w:fldSimple w:instr=" SEQ Figure \* ARABIC ">
+        <w:r>
+          <w:rPr>
+            <w:noProof/>
+          </w:rPr>
+          <w:t>9</w:t>
+        </w:r>
+      </w:fldSimple>
       <w:bookmarkEnd w:id="12"/>
     </w:p>
     <w:p>
@@ -1677,7 +1560,7 @@
           <v:shape id="_x0000_i1031" type="#_x0000_t75" style="width:468.25pt;height:189.35pt" o:ole="">
             <v:imagedata r:id="rId22" o:title=""/>
           </v:shape>
-          <o:OLEObject Type="Embed" ProgID="Word.OpenDocumentText.12" ShapeID="_x0000_i1031" DrawAspect="Content" ObjectID="_1430110370" r:id="rId23"/>
+          <o:OLEObject Type="Embed" ProgID="Word.OpenDocumentText.12" ShapeID="_x0000_i1031" DrawAspect="Content" ObjectID="_1430125041" r:id="rId23"/>
         </w:object>
       </w:r>
     </w:p>
@@ -1689,27 +1572,14 @@
       <w:r>
         <w:t xml:space="preserve">Figure </w:t>
       </w:r>
-      <w:r>
-        <w:fldChar w:fldCharType="begin"/>
-      </w:r>
-      <w:r>
-        <w:instrText xml:space="preserve"> SEQ Figure \* ARABIC </w:instrText>
-      </w:r>
-      <w:r>
-        <w:fldChar w:fldCharType="separate"/>
-      </w:r>
-      <w:r>
-        <w:rPr>
-          <w:noProof/>
-        </w:rPr>
-        <w:t>10</w:t>
-      </w:r>
-      <w:r>
-        <w:rPr>
-          <w:noProof/>
-        </w:rPr>
-        <w:fldChar w:fldCharType="end"/>
-      </w:r>
+      <w:fldSimple w:instr=" SEQ Figure \* ARABIC ">
+        <w:r>
+          <w:rPr>
+            <w:noProof/>
+          </w:rPr>
+          <w:t>10</w:t>
+        </w:r>
+      </w:fldSimple>
       <w:bookmarkEnd w:id="14"/>
     </w:p>
     <w:p>
@@ -1760,7 +1630,7 @@
           <v:shape id="_x0000_i1032" type="#_x0000_t75" style="width:468.25pt;height:244.25pt" o:ole="">
             <v:imagedata r:id="rId24" o:title=""/>
           </v:shape>
-          <o:OLEObject Type="Embed" ProgID="Word.OpenDocumentText.12" ShapeID="_x0000_i1032" DrawAspect="Content" ObjectID="_1430110371" r:id="rId25"/>
+          <o:OLEObject Type="Embed" ProgID="Word.OpenDocumentText.12" ShapeID="_x0000_i1032" DrawAspect="Content" ObjectID="_1430125042" r:id="rId25"/>
         </w:object>
       </w:r>
     </w:p>
@@ -1772,66 +1642,53 @@
       <w:r>
         <w:t xml:space="preserve">Figure </w:t>
       </w:r>
+      <w:fldSimple w:instr=" SEQ Figure \* ARABIC ">
+        <w:r>
+          <w:rPr>
+            <w:noProof/>
+          </w:rPr>
+          <w:t>11</w:t>
+        </w:r>
+      </w:fldSimple>
+      <w:bookmarkEnd w:id="16"/>
+    </w:p>
+    <w:p>
+      <w:r>
+        <w:t xml:space="preserve">The following output in </w:t>
+      </w:r>
       <w:r>
         <w:fldChar w:fldCharType="begin"/>
       </w:r>
       <w:r>
-        <w:instrText xml:space="preserve"> SEQ Figure \* ARABIC </w:instrText>
+        <w:instrText xml:space="preserve"> REF _Ref355033691 \h </w:instrText>
       </w:r>
       <w:r>
         <w:fldChar w:fldCharType="separate"/>
       </w:r>
       <w:r>
+        <w:t xml:space="preserve">Figure </w:t>
+      </w:r>
+      <w:r>
         <w:rPr>
           <w:noProof/>
         </w:rPr>
-        <w:t>11</w:t>
-      </w:r>
+        <w:t>12</w:t>
+      </w:r>
+      <w:r>
+        <w:fldChar w:fldCharType="end"/>
+      </w:r>
+      <w:r>
+        <w:t xml:space="preserve"> is generated:</w:t>
+      </w:r>
+    </w:p>
+    <w:p>
+      <w:pPr>
+        <w:keepNext/>
+      </w:pPr>
       <w:r>
         <w:rPr>
           <w:noProof/>
-        </w:rPr>
-        <w:fldChar w:fldCharType="end"/>
-      </w:r>
-      <w:bookmarkEnd w:id="16"/>
-    </w:p>
-    <w:p>
-      <w:r>
-        <w:t xml:space="preserve">The following output in </w:t>
-      </w:r>
-      <w:r>
-        <w:fldChar w:fldCharType="begin"/>
-      </w:r>
-      <w:r>
-        <w:instrText xml:space="preserve"> REF _Ref355033691 \h </w:instrText>
-      </w:r>
-      <w:r>
-        <w:fldChar w:fldCharType="separate"/>
-      </w:r>
-      <w:r>
-        <w:t xml:space="preserve">Figure </w:t>
-      </w:r>
-      <w:r>
-        <w:rPr>
-          <w:noProof/>
-        </w:rPr>
-        <w:t>12</w:t>
-      </w:r>
-      <w:r>
-        <w:fldChar w:fldCharType="end"/>
-      </w:r>
-      <w:r>
-        <w:t xml:space="preserve"> is generated:</w:t>
-      </w:r>
-    </w:p>
-    <w:p>
-      <w:pPr>
-        <w:keepNext/>
-      </w:pPr>
-      <w:r>
-        <w:rPr>
-          <w:noProof/>
-          <w:lang w:val="en-US"/>
+          <w:lang w:eastAsia="en-CA"/>
         </w:rPr>
         <w:drawing>
           <wp:inline distT="0" distB="0" distL="0" distR="0" wp14:anchorId="02DCBF78" wp14:editId="69A9FDB0">
@@ -1878,27 +1735,14 @@
       <w:r>
         <w:t xml:space="preserve">Figure </w:t>
       </w:r>
-      <w:r>
-        <w:fldChar w:fldCharType="begin"/>
-      </w:r>
-      <w:r>
-        <w:instrText xml:space="preserve"> SEQ Figure \* ARABIC </w:instrText>
-      </w:r>
-      <w:r>
-        <w:fldChar w:fldCharType="separate"/>
-      </w:r>
-      <w:r>
-        <w:rPr>
-          <w:noProof/>
-        </w:rPr>
-        <w:t>12</w:t>
-      </w:r>
-      <w:r>
-        <w:rPr>
-          <w:noProof/>
-        </w:rPr>
-        <w:fldChar w:fldCharType="end"/>
-      </w:r>
+      <w:fldSimple w:instr=" SEQ Figure \* ARABIC ">
+        <w:r>
+          <w:rPr>
+            <w:noProof/>
+          </w:rPr>
+          <w:t>12</w:t>
+        </w:r>
+      </w:fldSimple>
       <w:bookmarkEnd w:id="17"/>
     </w:p>
     <w:p>
@@ -2611,7 +2455,7 @@
           <v:shape id="_x0000_i1033" type="#_x0000_t75" style="width:468.25pt;height:444.8pt" o:ole="">
             <v:imagedata r:id="rId27" o:title=""/>
           </v:shape>
-          <o:OLEObject Type="Embed" ProgID="Word.OpenDocumentText.12" ShapeID="_x0000_i1033" DrawAspect="Content" ObjectID="_1430110372" r:id="rId28"/>
+          <o:OLEObject Type="Embed" ProgID="Word.OpenDocumentText.12" ShapeID="_x0000_i1033" DrawAspect="Content" ObjectID="_1430125043" r:id="rId28"/>
         </w:object>
       </w:r>
     </w:p>
@@ -2623,27 +2467,14 @@
       <w:r>
         <w:t xml:space="preserve">Figure </w:t>
       </w:r>
-      <w:r>
-        <w:fldChar w:fldCharType="begin"/>
-      </w:r>
-      <w:r>
-        <w:instrText xml:space="preserve"> SEQ Figure \* ARABIC </w:instrText>
-      </w:r>
-      <w:r>
-        <w:fldChar w:fldCharType="separate"/>
-      </w:r>
-      <w:r>
-        <w:rPr>
-          <w:noProof/>
-        </w:rPr>
-        <w:t>13</w:t>
-      </w:r>
-      <w:r>
-        <w:rPr>
-          <w:noProof/>
-        </w:rPr>
-        <w:fldChar w:fldCharType="end"/>
-      </w:r>
+      <w:fldSimple w:instr=" SEQ Figure \* ARABIC ">
+        <w:r>
+          <w:rPr>
+            <w:noProof/>
+          </w:rPr>
+          <w:t>13</w:t>
+        </w:r>
+      </w:fldSimple>
       <w:bookmarkEnd w:id="19"/>
     </w:p>
     <w:p>
@@ -2718,7 +2549,7 @@
           <v:shape id="_x0000_i1034" type="#_x0000_t75" style="width:468.25pt;height:77.85pt" o:ole="">
             <v:imagedata r:id="rId29" o:title=""/>
           </v:shape>
-          <o:OLEObject Type="Embed" ProgID="Word.OpenDocumentText.12" ShapeID="_x0000_i1034" DrawAspect="Content" ObjectID="_1430110373" r:id="rId30"/>
+          <o:OLEObject Type="Embed" ProgID="Word.OpenDocumentText.12" ShapeID="_x0000_i1034" DrawAspect="Content" ObjectID="_1430125044" r:id="rId30"/>
         </w:object>
       </w:r>
     </w:p>
@@ -2730,30 +2561,14 @@
       <w:r>
         <w:t xml:space="preserve">Figure </w:t>
       </w:r>
-      <w:r>
-        <w:fldChar w:fldCharType="begin"/>
-      </w:r>
-      <w:r>
-        <w:instrText xml:space="preserve"> SEQ Figure \*</w:instrText>
-      </w:r>
-      <w:r>
-        <w:instrText xml:space="preserve"> ARABIC </w:instrText>
-      </w:r>
-      <w:r>
-        <w:fldChar w:fldCharType="separate"/>
-      </w:r>
-      <w:r>
-        <w:rPr>
-          <w:noProof/>
-        </w:rPr>
-        <w:t>14</w:t>
-      </w:r>
-      <w:r>
-        <w:rPr>
-          <w:noProof/>
-        </w:rPr>
-        <w:fldChar w:fldCharType="end"/>
-      </w:r>
+      <w:fldSimple w:instr=" SEQ Figure \* ARABIC ">
+        <w:r>
+          <w:rPr>
+            <w:noProof/>
+          </w:rPr>
+          <w:t>14</w:t>
+        </w:r>
+      </w:fldSimple>
       <w:bookmarkEnd w:id="21"/>
     </w:p>
     <w:p>
@@ -2852,7 +2667,7 @@
           <v:shape id="_x0000_i1035" type="#_x0000_t75" style="width:468.25pt;height:111.45pt" o:ole="">
             <v:imagedata r:id="rId31" o:title=""/>
           </v:shape>
-          <o:OLEObject Type="Embed" ProgID="Word.OpenDocumentText.12" ShapeID="_x0000_i1035" DrawAspect="Content" ObjectID="_1430110374" r:id="rId32"/>
+          <o:OLEObject Type="Embed" ProgID="Word.OpenDocumentText.12" ShapeID="_x0000_i1035" DrawAspect="Content" ObjectID="_1430125045" r:id="rId32"/>
         </w:object>
       </w:r>
     </w:p>
@@ -2869,27 +2684,14 @@
       <w:r>
         <w:t xml:space="preserve">Figure </w:t>
       </w:r>
-      <w:r>
-        <w:fldChar w:fldCharType="begin"/>
-      </w:r>
-      <w:r>
-        <w:instrText xml:space="preserve"> SEQ Figure \* ARABIC </w:instrText>
-      </w:r>
-      <w:r>
-        <w:fldChar w:fldCharType="separate"/>
-      </w:r>
-      <w:r>
-        <w:rPr>
-          <w:noProof/>
-        </w:rPr>
-        <w:t>15</w:t>
-      </w:r>
-      <w:r>
-        <w:rPr>
-          <w:noProof/>
-        </w:rPr>
-        <w:fldChar w:fldCharType="end"/>
-      </w:r>
+      <w:fldSimple w:instr=" SEQ Figure \* ARABIC ">
+        <w:r>
+          <w:rPr>
+            <w:noProof/>
+          </w:rPr>
+          <w:t>15</w:t>
+        </w:r>
+      </w:fldSimple>
       <w:bookmarkEnd w:id="23"/>
     </w:p>
     <w:p>
@@ -2935,7 +2737,7 @@
           <v:shape id="_x0000_i1036" type="#_x0000_t75" style="width:468.25pt;height:121.6pt" o:ole="">
             <v:imagedata r:id="rId33" o:title=""/>
           </v:shape>
-          <o:OLEObject Type="Embed" ProgID="Word.OpenDocumentText.12" ShapeID="_x0000_i1036" DrawAspect="Content" ObjectID="_1430110375" r:id="rId34"/>
+          <o:OLEObject Type="Embed" ProgID="Word.OpenDocumentText.12" ShapeID="_x0000_i1036" DrawAspect="Content" ObjectID="_1430125046" r:id="rId34"/>
         </w:object>
       </w:r>
     </w:p>
@@ -2947,27 +2749,14 @@
       <w:r>
         <w:t xml:space="preserve">Figure </w:t>
       </w:r>
-      <w:r>
-        <w:fldChar w:fldCharType="begin"/>
-      </w:r>
-      <w:r>
-        <w:instrText xml:space="preserve"> SEQ Figure \* ARABIC </w:instrText>
-      </w:r>
-      <w:r>
-        <w:fldChar w:fldCharType="separate"/>
-      </w:r>
-      <w:r>
-        <w:rPr>
-          <w:noProof/>
-        </w:rPr>
-        <w:t>16</w:t>
-      </w:r>
-      <w:r>
-        <w:rPr>
-          <w:noProof/>
-        </w:rPr>
-        <w:fldChar w:fldCharType="end"/>
-      </w:r>
+      <w:fldSimple w:instr=" SEQ Figure \* ARABIC ">
+        <w:r>
+          <w:rPr>
+            <w:noProof/>
+          </w:rPr>
+          <w:t>16</w:t>
+        </w:r>
+      </w:fldSimple>
       <w:bookmarkEnd w:id="25"/>
     </w:p>
     <w:p>
@@ -3153,7 +2942,7 @@
           <v:shape id="_x0000_i1037" type="#_x0000_t75" style="width:468.25pt;height:545.05pt" o:ole="">
             <v:imagedata r:id="rId35" o:title=""/>
           </v:shape>
-          <o:OLEObject Type="Embed" ProgID="Word.OpenDocumentText.12" ShapeID="_x0000_i1037" DrawAspect="Content" ObjectID="_1430110376" r:id="rId36"/>
+          <o:OLEObject Type="Embed" ProgID="Word.OpenDocumentText.12" ShapeID="_x0000_i1037" DrawAspect="Content" ObjectID="_1430125047" r:id="rId36"/>
         </w:object>
       </w:r>
     </w:p>
@@ -3248,7 +3037,7 @@
           <v:shape id="_x0000_i1038" type="#_x0000_t75" style="width:468.25pt;height:234.65pt" o:ole="">
             <v:imagedata r:id="rId37" o:title=""/>
           </v:shape>
-          <o:OLEObject Type="Embed" ProgID="Word.OpenDocumentText.12" ShapeID="_x0000_i1038" DrawAspect="Content" ObjectID="_1430110377" r:id="rId38"/>
+          <o:OLEObject Type="Embed" ProgID="Word.OpenDocumentText.12" ShapeID="_x0000_i1038" DrawAspect="Content" ObjectID="_1430125048" r:id="rId38"/>
         </w:object>
       </w:r>
     </w:p>
@@ -3287,7 +3076,7 @@
           <v:shape id="_x0000_i1039" type="#_x0000_t75" style="width:468.25pt;height:111.45pt" o:ole="">
             <v:imagedata r:id="rId39" o:title=""/>
           </v:shape>
-          <o:OLEObject Type="Embed" ProgID="Word.OpenDocumentText.12" ShapeID="_x0000_i1039" DrawAspect="Content" ObjectID="_1430110378" r:id="rId40"/>
+          <o:OLEObject Type="Embed" ProgID="Word.OpenDocumentText.12" ShapeID="_x0000_i1039" DrawAspect="Content" ObjectID="_1430125049" r:id="rId40"/>
         </w:object>
       </w:r>
     </w:p>
@@ -3304,7 +3093,7 @@
           <v:shape id="_x0000_i1040" type="#_x0000_t75" style="width:468.25pt;height:111.45pt" o:ole="">
             <v:imagedata r:id="rId41" o:title=""/>
           </v:shape>
-          <o:OLEObject Type="Embed" ProgID="Word.OpenDocumentText.12" ShapeID="_x0000_i1040" DrawAspect="Content" ObjectID="_1430110379" r:id="rId42"/>
+          <o:OLEObject Type="Embed" ProgID="Word.OpenDocumentText.12" ShapeID="_x0000_i1040" DrawAspect="Content" ObjectID="_1430125050" r:id="rId42"/>
         </w:object>
       </w:r>
     </w:p>
@@ -3340,9 +3129,9 @@
         <w:t xml:space="preserve"> file as follows:</w:t>
       </w:r>
     </w:p>
-    <w:bookmarkStart w:id="30" w:name="_MON_1429939092"/>
+    <w:bookmarkStart w:id="30" w:name="_MON_1429939044"/>
     <w:bookmarkEnd w:id="30"/>
-    <w:bookmarkStart w:id="31" w:name="_MON_1429939044"/>
+    <w:bookmarkStart w:id="31" w:name="_MON_1429939092"/>
     <w:bookmarkEnd w:id="31"/>
     <w:p>
       <w:r>
@@ -3350,7 +3139,7 @@
           <v:shape id="_x0000_i1041" type="#_x0000_t75" style="width:468.25pt;height:66.65pt" o:ole="">
             <v:imagedata r:id="rId43" o:title=""/>
           </v:shape>
-          <o:OLEObject Type="Embed" ProgID="Word.OpenDocumentText.12" ShapeID="_x0000_i1041" DrawAspect="Content" ObjectID="_1430110380" r:id="rId44"/>
+          <o:OLEObject Type="Embed" ProgID="Word.OpenDocumentText.12" ShapeID="_x0000_i1041" DrawAspect="Content" ObjectID="_1430125051" r:id="rId44"/>
         </w:object>
       </w:r>
     </w:p>
@@ -3402,9 +3191,9 @@
         <w:t xml:space="preserve"> event listener just stops event propagation and sets the effect to show that a file is being copied on to the server.</w:t>
       </w:r>
     </w:p>
-    <w:bookmarkStart w:id="32" w:name="_MON_1429939666"/>
+    <w:bookmarkStart w:id="32" w:name="_MON_1429939571"/>
     <w:bookmarkEnd w:id="32"/>
-    <w:bookmarkStart w:id="33" w:name="_MON_1429939571"/>
+    <w:bookmarkStart w:id="33" w:name="_MON_1429939666"/>
     <w:bookmarkEnd w:id="33"/>
     <w:p>
       <w:r>
@@ -3412,7 +3201,7 @@
           <v:shape id="_x0000_i1042" type="#_x0000_t75" style="width:468.25pt;height:77.85pt" o:ole="">
             <v:imagedata r:id="rId45" o:title=""/>
           </v:shape>
-          <o:OLEObject Type="Embed" ProgID="Word.OpenDocumentText.12" ShapeID="_x0000_i1042" DrawAspect="Content" ObjectID="_1430110381" r:id="rId46"/>
+          <o:OLEObject Type="Embed" ProgID="Word.OpenDocumentText.12" ShapeID="_x0000_i1042" DrawAspect="Content" ObjectID="_1430125052" r:id="rId46"/>
         </w:object>
       </w:r>
     </w:p>
@@ -3488,7 +3277,7 @@
           <v:shape id="_x0000_i1043" type="#_x0000_t75" style="width:468.25pt;height:444.8pt" o:ole="">
             <v:imagedata r:id="rId47" o:title=""/>
           </v:shape>
-          <o:OLEObject Type="Embed" ProgID="Word.OpenDocumentText.12" ShapeID="_x0000_i1043" DrawAspect="Content" ObjectID="_1430110382" r:id="rId48"/>
+          <o:OLEObject Type="Embed" ProgID="Word.OpenDocumentText.12" ShapeID="_x0000_i1043" DrawAspect="Content" ObjectID="_1430125053" r:id="rId48"/>
         </w:object>
       </w:r>
     </w:p>
@@ -3770,7 +3559,7 @@
           <v:shape id="_x0000_i1044" type="#_x0000_t75" style="width:468.25pt;height:11.2pt" o:ole="">
             <v:imagedata r:id="rId51" o:title=""/>
           </v:shape>
-          <o:OLEObject Type="Embed" ProgID="Word.OpenDocumentText.12" ShapeID="_x0000_i1044" DrawAspect="Content" ObjectID="_1430110383" r:id="rId52"/>
+          <o:OLEObject Type="Embed" ProgID="Word.OpenDocumentText.12" ShapeID="_x0000_i1044" DrawAspect="Content" ObjectID="_1430125054" r:id="rId52"/>
         </w:object>
       </w:r>
     </w:p>
@@ -4354,6 +4143,124 @@
     </w:p>
     <w:p>
       <w:pPr>
+        <w:pStyle w:val="Heading3"/>
+      </w:pPr>
+      <w:r>
+        <w:t>To Update Your Project When You Make Local Changes</w:t>
+      </w:r>
+    </w:p>
+    <w:p>
+      <w:pPr>
+        <w:pStyle w:val="ListParagraph"/>
+        <w:numPr>
+          <w:ilvl w:val="0"/>
+          <w:numId w:val="13"/>
+        </w:numPr>
+      </w:pPr>
+      <w:r>
+        <w:t>Go into the Msys.bat file from step 6 of starting a project</w:t>
+      </w:r>
+    </w:p>
+    <w:p>
+      <w:pPr>
+        <w:pStyle w:val="ListParagraph"/>
+        <w:numPr>
+          <w:ilvl w:val="0"/>
+          <w:numId w:val="13"/>
+        </w:numPr>
+      </w:pPr>
+      <w:r>
+        <w:t>If Necessary change to the directory of your project</w:t>
+      </w:r>
+    </w:p>
+    <w:p>
+      <w:pPr>
+        <w:pStyle w:val="ListParagraph"/>
+        <w:numPr>
+          <w:ilvl w:val="0"/>
+          <w:numId w:val="13"/>
+        </w:numPr>
+      </w:pPr>
+      <w:r>
+        <w:t>Type “git status” and look at the output for files that you have added</w:t>
+      </w:r>
+    </w:p>
+    <w:p>
+      <w:pPr>
+        <w:pStyle w:val="ListParagraph"/>
+        <w:numPr>
+          <w:ilvl w:val="0"/>
+          <w:numId w:val="13"/>
+        </w:numPr>
+      </w:pPr>
+      <w:r>
+        <w:t xml:space="preserve">If there are any new files type “git add </w:t>
+      </w:r>
+      <w:proofErr w:type="spellStart"/>
+      <w:r>
+        <w:t>newfile.cshtml</w:t>
+      </w:r>
+      <w:proofErr w:type="spellEnd"/>
+      <w:r>
+        <w:t xml:space="preserve">” where </w:t>
+      </w:r>
+      <w:proofErr w:type="spellStart"/>
+      <w:r>
+        <w:t>newfile.cshtml</w:t>
+      </w:r>
+      <w:proofErr w:type="spellEnd"/>
+      <w:r>
+        <w:t xml:space="preserve"> is a file that you have added</w:t>
+      </w:r>
+    </w:p>
+    <w:p>
+      <w:pPr>
+        <w:pStyle w:val="ListParagraph"/>
+        <w:numPr>
+          <w:ilvl w:val="0"/>
+          <w:numId w:val="13"/>
+        </w:numPr>
+      </w:pPr>
+      <w:r>
+        <w:t>Type “git commit –am “and a suitable commit message about what you changed””</w:t>
+      </w:r>
+    </w:p>
+    <w:p>
+      <w:pPr>
+        <w:pStyle w:val="ListParagraph"/>
+        <w:numPr>
+          <w:ilvl w:val="0"/>
+          <w:numId w:val="13"/>
+        </w:numPr>
+      </w:pPr>
+      <w:r>
+        <w:t>Type “git push” and enter your password when prompted</w:t>
+      </w:r>
+    </w:p>
+    <w:p>
+      <w:pPr>
+        <w:pStyle w:val="ListParagraph"/>
+        <w:numPr>
+          <w:ilvl w:val="0"/>
+          <w:numId w:val="13"/>
+        </w:numPr>
+      </w:pPr>
+      <w:r>
+        <w:t xml:space="preserve">Go to </w:t>
+      </w:r>
+      <w:proofErr w:type="spellStart"/>
+      <w:r>
+        <w:t>appharbor</w:t>
+      </w:r>
+      <w:proofErr w:type="spellEnd"/>
+      <w:r>
+        <w:t xml:space="preserve"> and deploy your latest change if it is not active</w:t>
+      </w:r>
+      <w:bookmarkStart w:id="36" w:name="_GoBack"/>
+      <w:bookmarkEnd w:id="36"/>
+    </w:p>
+    <w:p>
+      <w:pPr>
         <w:pStyle w:val="Heading2"/>
       </w:pPr>
       <w:r>
@@ -4433,20 +4340,21 @@
         <w:t xml:space="preserve"> in the following manner:</w:t>
       </w:r>
     </w:p>
-    <w:bookmarkStart w:id="36" w:name="_MON_1429690560"/>
-    <w:bookmarkEnd w:id="36"/>
+    <w:bookmarkStart w:id="37" w:name="_MON_1429690560"/>
+    <w:bookmarkEnd w:id="37"/>
     <w:p>
       <w:r>
         <w:object w:dxaOrig="9360" w:dyaOrig="5784" w14:anchorId="38B501E1">
           <v:shape id="_x0000_i1045" type="#_x0000_t75" style="width:468.25pt;height:289.05pt" o:ole="">
             <v:imagedata r:id="rId59" o:title=""/>
           </v:shape>
-          <o:OLEObject Type="Embed" ProgID="Word.OpenDocumentText.12" ShapeID="_x0000_i1045" DrawAspect="Content" ObjectID="_1430110384" r:id="rId60"/>
+          <o:OLEObject Type="Embed" ProgID="Word.OpenDocumentText.12" ShapeID="_x0000_i1045" DrawAspect="Content" ObjectID="_1430125055" r:id="rId60"/>
         </w:object>
       </w:r>
     </w:p>
     <w:p>
       <w:r>
+        <w:lastRenderedPageBreak/>
         <w:t xml:space="preserve">You can also use the connection string with </w:t>
       </w:r>
       <w:proofErr w:type="spellStart"/>
@@ -4540,7 +4448,6 @@
         <w:pStyle w:val="ListParagraph"/>
       </w:pPr>
       <w:r>
-        <w:lastRenderedPageBreak/>
         <w:t>While you are working on this you may also want to get the image Content Delivery network</w:t>
       </w:r>
     </w:p>
@@ -4688,15 +4595,15 @@
         <w:t>For instance for our example you will need one table to hold the numbers that we will be entering from the web.</w:t>
       </w:r>
     </w:p>
-    <w:bookmarkStart w:id="37" w:name="_MON_1430024919"/>
-    <w:bookmarkEnd w:id="37"/>
+    <w:bookmarkStart w:id="38" w:name="_MON_1430024919"/>
+    <w:bookmarkEnd w:id="38"/>
     <w:p>
       <w:r>
         <w:object w:dxaOrig="9360" w:dyaOrig="1018" w14:anchorId="1101989D">
           <v:shape id="_x0000_i1046" type="#_x0000_t75" style="width:468.25pt;height:51.2pt" o:ole="">
             <v:imagedata r:id="rId61" o:title=""/>
           </v:shape>
-          <o:OLEObject Type="Embed" ProgID="Word.OpenDocumentText.12" ShapeID="_x0000_i1046" DrawAspect="Content" ObjectID="_1430110385" r:id="rId62"/>
+          <o:OLEObject Type="Embed" ProgID="Word.OpenDocumentText.12" ShapeID="_x0000_i1046" DrawAspect="Content" ObjectID="_1430125056" r:id="rId62"/>
         </w:object>
       </w:r>
     </w:p>
@@ -4914,6 +4821,7 @@
     <w:p/>
     <w:p>
       <w:r>
+        <w:lastRenderedPageBreak/>
         <w:t xml:space="preserve">You are actually getting your </w:t>
       </w:r>
       <w:proofErr w:type="spellStart"/>
@@ -5005,15 +4913,15 @@
         <w:t xml:space="preserve"> you can do the following:</w:t>
       </w:r>
     </w:p>
-    <w:bookmarkStart w:id="38" w:name="_MON_1430026758"/>
-    <w:bookmarkEnd w:id="38"/>
+    <w:bookmarkStart w:id="39" w:name="_MON_1430026758"/>
+    <w:bookmarkEnd w:id="39"/>
     <w:p>
       <w:r>
         <w:object w:dxaOrig="9360" w:dyaOrig="2225" w14:anchorId="44083E50">
           <v:shape id="_x0000_i1047" type="#_x0000_t75" style="width:468.25pt;height:110.95pt" o:ole="">
             <v:imagedata r:id="rId63" o:title=""/>
           </v:shape>
-          <o:OLEObject Type="Embed" ProgID="Word.OpenDocumentText.12" ShapeID="_x0000_i1047" DrawAspect="Content" ObjectID="_1430110386" r:id="rId64"/>
+          <o:OLEObject Type="Embed" ProgID="Word.OpenDocumentText.12" ShapeID="_x0000_i1047" DrawAspect="Content" ObjectID="_1430125057" r:id="rId64"/>
         </w:object>
       </w:r>
     </w:p>
@@ -5030,15 +4938,15 @@
         <w:t xml:space="preserve"> like this:</w:t>
       </w:r>
     </w:p>
-    <w:bookmarkStart w:id="39" w:name="_MON_1430027041"/>
-    <w:bookmarkEnd w:id="39"/>
+    <w:bookmarkStart w:id="40" w:name="_MON_1430027041"/>
+    <w:bookmarkEnd w:id="40"/>
     <w:p>
       <w:r>
         <w:object w:dxaOrig="9360" w:dyaOrig="667" w14:anchorId="55C9A17C">
           <v:shape id="_x0000_i1048" type="#_x0000_t75" style="width:468.25pt;height:33.6pt" o:ole="">
             <v:imagedata r:id="rId65" o:title=""/>
           </v:shape>
-          <o:OLEObject Type="Embed" ProgID="Word.OpenDocumentText.12" ShapeID="_x0000_i1048" DrawAspect="Content" ObjectID="_1430110387" r:id="rId66"/>
+          <o:OLEObject Type="Embed" ProgID="Word.OpenDocumentText.12" ShapeID="_x0000_i1048" DrawAspect="Content" ObjectID="_1430125058" r:id="rId66"/>
         </w:object>
       </w:r>
     </w:p>
@@ -5141,7 +5049,7 @@
       <w:r>
         <w:rPr>
           <w:noProof/>
-          <w:lang w:val="en-US"/>
+          <w:lang w:eastAsia="en-CA"/>
         </w:rPr>
         <w:lastRenderedPageBreak/>
         <w:drawing>
@@ -5225,8 +5133,6 @@
       <w:r>
         <w:t xml:space="preserve">(as possible) </w:t>
       </w:r>
-      <w:bookmarkStart w:id="40" w:name="_GoBack"/>
-      <w:bookmarkEnd w:id="40"/>
       <w:r>
         <w:t>blogging page for a website.</w:t>
       </w:r>
@@ -5250,15 +5156,7 @@
         <w:t xml:space="preserve">seems like a nice way to introduce the remaining </w:t>
       </w:r>
       <w:r>
-        <w:t xml:space="preserve">more </w:t>
-      </w:r>
-      <w:proofErr w:type="gramStart"/>
-      <w:r>
-        <w:t>advanced</w:t>
-      </w:r>
-      <w:proofErr w:type="gramEnd"/>
-      <w:r>
-        <w:t xml:space="preserve"> </w:t>
+        <w:t xml:space="preserve">more advanced </w:t>
       </w:r>
       <w:r>
         <w:t xml:space="preserve">techniques </w:t>
@@ -5528,6 +5426,95 @@
     </w:lvl>
   </w:abstractNum>
   <w:abstractNum w:abstractNumId="1">
+    <w:nsid w:val="094420EE"/>
+    <w:multiLevelType w:val="hybridMultilevel"/>
+    <w:tmpl w:val="E8105BFE"/>
+    <w:lvl w:ilvl="0" w:tplc="10090011">
+      <w:start w:val="1"/>
+      <w:numFmt w:val="decimal"/>
+      <w:lvlText w:val="%1)"/>
+      <w:lvlJc w:val="left"/>
+      <w:pPr>
+        <w:ind w:left="720" w:hanging="360"/>
+      </w:pPr>
+      <w:rPr>
+        <w:rFonts w:hint="default"/>
+      </w:rPr>
+    </w:lvl>
+    <w:lvl w:ilvl="1" w:tplc="10090019" w:tentative="1">
+      <w:start w:val="1"/>
+      <w:numFmt w:val="lowerLetter"/>
+      <w:lvlText w:val="%2."/>
+      <w:lvlJc w:val="left"/>
+      <w:pPr>
+        <w:ind w:left="1440" w:hanging="360"/>
+      </w:pPr>
+    </w:lvl>
+    <w:lvl w:ilvl="2" w:tplc="1009001B" w:tentative="1">
+      <w:start w:val="1"/>
+      <w:numFmt w:val="lowerRoman"/>
+      <w:lvlText w:val="%3."/>
+      <w:lvlJc w:val="right"/>
+      <w:pPr>
+        <w:ind w:left="2160" w:hanging="180"/>
+      </w:pPr>
+    </w:lvl>
+    <w:lvl w:ilvl="3" w:tplc="1009000F" w:tentative="1">
+      <w:start w:val="1"/>
+      <w:numFmt w:val="decimal"/>
+      <w:lvlText w:val="%4."/>
+      <w:lvlJc w:val="left"/>
+      <w:pPr>
+        <w:ind w:left="2880" w:hanging="360"/>
+      </w:pPr>
+    </w:lvl>
+    <w:lvl w:ilvl="4" w:tplc="10090019" w:tentative="1">
+      <w:start w:val="1"/>
+      <w:numFmt w:val="lowerLetter"/>
+      <w:lvlText w:val="%5."/>
+      <w:lvlJc w:val="left"/>
+      <w:pPr>
+        <w:ind w:left="3600" w:hanging="360"/>
+      </w:pPr>
+    </w:lvl>
+    <w:lvl w:ilvl="5" w:tplc="1009001B" w:tentative="1">
+      <w:start w:val="1"/>
+      <w:numFmt w:val="lowerRoman"/>
+      <w:lvlText w:val="%6."/>
+      <w:lvlJc w:val="right"/>
+      <w:pPr>
+        <w:ind w:left="4320" w:hanging="180"/>
+      </w:pPr>
+    </w:lvl>
+    <w:lvl w:ilvl="6" w:tplc="1009000F" w:tentative="1">
+      <w:start w:val="1"/>
+      <w:numFmt w:val="decimal"/>
+      <w:lvlText w:val="%7."/>
+      <w:lvlJc w:val="left"/>
+      <w:pPr>
+        <w:ind w:left="5040" w:hanging="360"/>
+      </w:pPr>
+    </w:lvl>
+    <w:lvl w:ilvl="7" w:tplc="10090019" w:tentative="1">
+      <w:start w:val="1"/>
+      <w:numFmt w:val="lowerLetter"/>
+      <w:lvlText w:val="%8."/>
+      <w:lvlJc w:val="left"/>
+      <w:pPr>
+        <w:ind w:left="5760" w:hanging="360"/>
+      </w:pPr>
+    </w:lvl>
+    <w:lvl w:ilvl="8" w:tplc="1009001B" w:tentative="1">
+      <w:start w:val="1"/>
+      <w:numFmt w:val="lowerRoman"/>
+      <w:lvlText w:val="%9."/>
+      <w:lvlJc w:val="right"/>
+      <w:pPr>
+        <w:ind w:left="6480" w:hanging="180"/>
+      </w:pPr>
+    </w:lvl>
+  </w:abstractNum>
+  <w:abstractNum w:abstractNumId="2">
     <w:nsid w:val="09B35395"/>
     <w:multiLevelType w:val="hybridMultilevel"/>
     <w:tmpl w:val="BD84EFEC"/>
@@ -5616,7 +5603,7 @@
       </w:pPr>
     </w:lvl>
   </w:abstractNum>
-  <w:abstractNum w:abstractNumId="2">
+  <w:abstractNum w:abstractNumId="3">
     <w:nsid w:val="0C79420A"/>
     <w:multiLevelType w:val="hybridMultilevel"/>
     <w:tmpl w:val="5524D444"/>
@@ -5702,7 +5689,7 @@
       </w:pPr>
     </w:lvl>
   </w:abstractNum>
-  <w:abstractNum w:abstractNumId="3">
+  <w:abstractNum w:abstractNumId="4">
     <w:nsid w:val="36273897"/>
     <w:multiLevelType w:val="hybridMultilevel"/>
     <w:tmpl w:val="7228D856"/>
@@ -5791,7 +5778,7 @@
       </w:pPr>
     </w:lvl>
   </w:abstractNum>
-  <w:abstractNum w:abstractNumId="4">
+  <w:abstractNum w:abstractNumId="5">
     <w:nsid w:val="3FE85D93"/>
     <w:multiLevelType w:val="hybridMultilevel"/>
     <w:tmpl w:val="E07EDAB0"/>
@@ -5880,7 +5867,7 @@
       </w:pPr>
     </w:lvl>
   </w:abstractNum>
-  <w:abstractNum w:abstractNumId="5">
+  <w:abstractNum w:abstractNumId="6">
     <w:nsid w:val="40E72848"/>
     <w:multiLevelType w:val="hybridMultilevel"/>
     <w:tmpl w:val="CB589CE8"/>
@@ -5969,7 +5956,7 @@
       </w:pPr>
     </w:lvl>
   </w:abstractNum>
-  <w:abstractNum w:abstractNumId="6">
+  <w:abstractNum w:abstractNumId="7">
     <w:nsid w:val="469F0C44"/>
     <w:multiLevelType w:val="hybridMultilevel"/>
     <w:tmpl w:val="23861826"/>
@@ -6058,7 +6045,7 @@
       </w:pPr>
     </w:lvl>
   </w:abstractNum>
-  <w:abstractNum w:abstractNumId="7">
+  <w:abstractNum w:abstractNumId="8">
     <w:nsid w:val="47A37F5E"/>
     <w:multiLevelType w:val="hybridMultilevel"/>
     <w:tmpl w:val="5D40B636"/>
@@ -6147,7 +6134,7 @@
       </w:pPr>
     </w:lvl>
   </w:abstractNum>
-  <w:abstractNum w:abstractNumId="8">
+  <w:abstractNum w:abstractNumId="9">
     <w:nsid w:val="532506E4"/>
     <w:multiLevelType w:val="hybridMultilevel"/>
     <w:tmpl w:val="8FECDDB0"/>
@@ -6236,7 +6223,7 @@
       </w:pPr>
     </w:lvl>
   </w:abstractNum>
-  <w:abstractNum w:abstractNumId="9">
+  <w:abstractNum w:abstractNumId="10">
     <w:nsid w:val="68803CF0"/>
     <w:multiLevelType w:val="hybridMultilevel"/>
     <w:tmpl w:val="A6E4222C"/>
@@ -6325,7 +6312,96 @@
       </w:pPr>
     </w:lvl>
   </w:abstractNum>
-  <w:abstractNum w:abstractNumId="10">
+  <w:abstractNum w:abstractNumId="11">
+    <w:nsid w:val="69426271"/>
+    <w:multiLevelType w:val="hybridMultilevel"/>
+    <w:tmpl w:val="BEAC6D66"/>
+    <w:lvl w:ilvl="0" w:tplc="10090011">
+      <w:start w:val="1"/>
+      <w:numFmt w:val="decimal"/>
+      <w:lvlText w:val="%1)"/>
+      <w:lvlJc w:val="left"/>
+      <w:pPr>
+        <w:ind w:left="720" w:hanging="360"/>
+      </w:pPr>
+      <w:rPr>
+        <w:rFonts w:hint="default"/>
+      </w:rPr>
+    </w:lvl>
+    <w:lvl w:ilvl="1" w:tplc="10090019" w:tentative="1">
+      <w:start w:val="1"/>
+      <w:numFmt w:val="lowerLetter"/>
+      <w:lvlText w:val="%2."/>
+      <w:lvlJc w:val="left"/>
+      <w:pPr>
+        <w:ind w:left="1440" w:hanging="360"/>
+      </w:pPr>
+    </w:lvl>
+    <w:lvl w:ilvl="2" w:tplc="1009001B" w:tentative="1">
+      <w:start w:val="1"/>
+      <w:numFmt w:val="lowerRoman"/>
+      <w:lvlText w:val="%3."/>
+      <w:lvlJc w:val="right"/>
+      <w:pPr>
+        <w:ind w:left="2160" w:hanging="180"/>
+      </w:pPr>
+    </w:lvl>
+    <w:lvl w:ilvl="3" w:tplc="1009000F" w:tentative="1">
+      <w:start w:val="1"/>
+      <w:numFmt w:val="decimal"/>
+      <w:lvlText w:val="%4."/>
+      <w:lvlJc w:val="left"/>
+      <w:pPr>
+        <w:ind w:left="2880" w:hanging="360"/>
+      </w:pPr>
+    </w:lvl>
+    <w:lvl w:ilvl="4" w:tplc="10090019" w:tentative="1">
+      <w:start w:val="1"/>
+      <w:numFmt w:val="lowerLetter"/>
+      <w:lvlText w:val="%5."/>
+      <w:lvlJc w:val="left"/>
+      <w:pPr>
+        <w:ind w:left="3600" w:hanging="360"/>
+      </w:pPr>
+    </w:lvl>
+    <w:lvl w:ilvl="5" w:tplc="1009001B" w:tentative="1">
+      <w:start w:val="1"/>
+      <w:numFmt w:val="lowerRoman"/>
+      <w:lvlText w:val="%6."/>
+      <w:lvlJc w:val="right"/>
+      <w:pPr>
+        <w:ind w:left="4320" w:hanging="180"/>
+      </w:pPr>
+    </w:lvl>
+    <w:lvl w:ilvl="6" w:tplc="1009000F" w:tentative="1">
+      <w:start w:val="1"/>
+      <w:numFmt w:val="decimal"/>
+      <w:lvlText w:val="%7."/>
+      <w:lvlJc w:val="left"/>
+      <w:pPr>
+        <w:ind w:left="5040" w:hanging="360"/>
+      </w:pPr>
+    </w:lvl>
+    <w:lvl w:ilvl="7" w:tplc="10090019" w:tentative="1">
+      <w:start w:val="1"/>
+      <w:numFmt w:val="lowerLetter"/>
+      <w:lvlText w:val="%8."/>
+      <w:lvlJc w:val="left"/>
+      <w:pPr>
+        <w:ind w:left="5760" w:hanging="360"/>
+      </w:pPr>
+    </w:lvl>
+    <w:lvl w:ilvl="8" w:tplc="1009001B" w:tentative="1">
+      <w:start w:val="1"/>
+      <w:numFmt w:val="lowerRoman"/>
+      <w:lvlText w:val="%9."/>
+      <w:lvlJc w:val="right"/>
+      <w:pPr>
+        <w:ind w:left="6480" w:hanging="180"/>
+      </w:pPr>
+    </w:lvl>
+  </w:abstractNum>
+  <w:abstractNum w:abstractNumId="12">
     <w:nsid w:val="6C9C6558"/>
     <w:multiLevelType w:val="hybridMultilevel"/>
     <w:tmpl w:val="4950D5BC"/>
@@ -6412,37 +6488,43 @@
     </w:lvl>
   </w:abstractNum>
   <w:num w:numId="1">
-    <w:abstractNumId w:val="2"/>
+    <w:abstractNumId w:val="3"/>
   </w:num>
   <w:num w:numId="2">
+    <w:abstractNumId w:val="9"/>
+  </w:num>
+  <w:num w:numId="3">
+    <w:abstractNumId w:val="7"/>
+  </w:num>
+  <w:num w:numId="4">
+    <w:abstractNumId w:val="12"/>
+  </w:num>
+  <w:num w:numId="5">
+    <w:abstractNumId w:val="6"/>
+  </w:num>
+  <w:num w:numId="6">
+    <w:abstractNumId w:val="5"/>
+  </w:num>
+  <w:num w:numId="7">
     <w:abstractNumId w:val="8"/>
   </w:num>
-  <w:num w:numId="3">
-    <w:abstractNumId w:val="6"/>
-  </w:num>
-  <w:num w:numId="4">
-    <w:abstractNumId w:val="10"/>
-  </w:num>
-  <w:num w:numId="5">
-    <w:abstractNumId w:val="5"/>
-  </w:num>
-  <w:num w:numId="6">
+  <w:num w:numId="8">
     <w:abstractNumId w:val="4"/>
   </w:num>
-  <w:num w:numId="7">
-    <w:abstractNumId w:val="7"/>
-  </w:num>
-  <w:num w:numId="8">
-    <w:abstractNumId w:val="3"/>
-  </w:num>
   <w:num w:numId="9">
-    <w:abstractNumId w:val="1"/>
+    <w:abstractNumId w:val="2"/>
   </w:num>
   <w:num w:numId="10">
     <w:abstractNumId w:val="0"/>
   </w:num>
   <w:num w:numId="11">
-    <w:abstractNumId w:val="9"/>
+    <w:abstractNumId w:val="10"/>
+  </w:num>
+  <w:num w:numId="12">
+    <w:abstractNumId w:val="1"/>
+  </w:num>
+  <w:num w:numId="13">
+    <w:abstractNumId w:val="11"/>
   </w:num>
 </w:numbering>
 </file>
@@ -7855,7 +7937,7 @@
 </file>
 
 <file path=customXml/itemProps1.xml><?xml version="1.0" encoding="utf-8"?>
-<ds:datastoreItem xmlns:ds="http://schemas.openxmlformats.org/officeDocument/2006/customXml" ds:itemID="{6655A080-E28B-424C-967E-D4BBB42DE4A3}">
+<ds:datastoreItem xmlns:ds="http://schemas.openxmlformats.org/officeDocument/2006/customXml" ds:itemID="{AC36694F-939F-4689-9C78-D21286506193}">
   <ds:schemaRefs>
     <ds:schemaRef ds:uri="http://schemas.openxmlformats.org/officeDocument/2006/bibliography"/>
   </ds:schemaRefs>

</xml_diff>